<commit_message>
Simplification and improvements/bugfixes to distribution calculator
Change calculation of distribution to have the right distribution for
heavy peptides. Isotope pattern is now calculated for the composition
minus labeled atoms for heavy peptides.
</commit_message>
<xml_diff>
--- a/Code descriptions/Composition module.docx
+++ b/Code descriptions/Composition module.docx
@@ -46,6 +46,11 @@
     </w:p>
     <w:p>
       <w:pPr>
+        <w:pStyle w:val="ListParagraph"/>
+        <w:numPr>
+          <w:ilvl w:val="0"/>
+          <w:numId w:val="2"/>
+        </w:numPr>
         <w:rPr>
           <w:lang w:val="en-US"/>
         </w:rPr>
@@ -56,293 +61,100 @@
         </w:rPr>
         <w:t xml:space="preserve">Dictionary of </w:t>
       </w:r>
-      <w:proofErr w:type="spellStart"/>
-      <w:r>
-        <w:rPr>
-          <w:lang w:val="en-US"/>
-        </w:rPr>
-        <w:t>peptideObjects</w:t>
-      </w:r>
-      <w:proofErr w:type="spellEnd"/>
-    </w:p>
-    <w:p>
-      <w:pPr>
-        <w:rPr>
-          <w:lang w:val="en-US"/>
-        </w:rPr>
-      </w:pPr>
-      <w:r>
-        <w:rPr>
-          <w:lang w:val="en-US"/>
-        </w:rPr>
-        <w:t>{</w:t>
-      </w:r>
-      <w:proofErr w:type="gramStart"/>
-      <w:r>
-        <w:rPr>
-          <w:lang w:val="en-US"/>
-        </w:rPr>
-        <w:t>‘PEPTIDECK’:</w:t>
-      </w:r>
-      <w:proofErr w:type="gramEnd"/>
-      <w:r>
-        <w:rPr>
-          <w:lang w:val="en-US"/>
-        </w:rPr>
-        <w:t xml:space="preserve"> &lt;</w:t>
-      </w:r>
-      <w:proofErr w:type="spellStart"/>
-      <w:r>
-        <w:rPr>
-          <w:lang w:val="en-US"/>
-        </w:rPr>
-        <w:t>peptideObject</w:t>
-      </w:r>
-      <w:proofErr w:type="spellEnd"/>
-      <w:r>
-        <w:rPr>
-          <w:lang w:val="en-US"/>
-        </w:rPr>
-        <w:t>&gt;, ….}</w:t>
-      </w:r>
-    </w:p>
-    <w:p>
-      <w:pPr>
-        <w:pStyle w:val="Heading3"/>
-        <w:rPr>
-          <w:lang w:val="en-US"/>
-        </w:rPr>
-      </w:pPr>
-      <w:r>
-        <w:rPr>
-          <w:lang w:val="en-US"/>
-        </w:rPr>
-        <w:t>(Relevant) Attributes:</w:t>
-      </w:r>
-    </w:p>
-    <w:p>
-      <w:pPr>
-        <w:rPr>
-          <w:b/>
-          <w:lang w:val="en-US"/>
-        </w:rPr>
-      </w:pPr>
-      <w:proofErr w:type="gramStart"/>
-      <w:r>
-        <w:rPr>
-          <w:b/>
-          <w:lang w:val="en-US"/>
-        </w:rPr>
-        <w:t>sequence</w:t>
-      </w:r>
-      <w:proofErr w:type="gramEnd"/>
-    </w:p>
-    <w:p>
-      <w:pPr>
-        <w:rPr>
-          <w:lang w:val="en-US"/>
-        </w:rPr>
-      </w:pPr>
-      <w:r>
-        <w:rPr>
-          <w:lang w:val="en-US"/>
-        </w:rPr>
-        <w:t>The full peptide sequence</w:t>
-      </w:r>
-    </w:p>
-    <w:p>
-      <w:pPr>
-        <w:rPr>
-          <w:b/>
-          <w:lang w:val="en-US"/>
-        </w:rPr>
-      </w:pPr>
-      <w:proofErr w:type="gramStart"/>
-      <w:r>
-        <w:rPr>
-          <w:b/>
-          <w:lang w:val="en-US"/>
-        </w:rPr>
-        <w:t>c</w:t>
-      </w:r>
-      <w:r>
-        <w:rPr>
-          <w:b/>
-          <w:lang w:val="en-US"/>
-        </w:rPr>
-        <w:t>harge</w:t>
-      </w:r>
-      <w:proofErr w:type="gramEnd"/>
-    </w:p>
-    <w:p>
-      <w:pPr>
-        <w:rPr>
-          <w:lang w:val="en-US"/>
-        </w:rPr>
-      </w:pPr>
-      <w:r>
-        <w:rPr>
-          <w:lang w:val="en-US"/>
-        </w:rPr>
-        <w:t>The charge of the precursor</w:t>
-      </w:r>
-    </w:p>
-    <w:p>
-      <w:pPr>
-        <w:rPr>
-          <w:b/>
-          <w:lang w:val="en-US"/>
-        </w:rPr>
-      </w:pPr>
       <w:proofErr w:type="spellStart"/>
       <w:proofErr w:type="gramStart"/>
       <w:r>
         <w:rPr>
-          <w:b/>
-          <w:lang w:val="en-US"/>
-        </w:rPr>
-        <w:t>includedPeaks</w:t>
+          <w:lang w:val="en-US"/>
+        </w:rPr>
+        <w:t>peptideObjects</w:t>
       </w:r>
       <w:proofErr w:type="spellEnd"/>
       <w:proofErr w:type="gramEnd"/>
-    </w:p>
-    <w:p>
-      <w:pPr>
-        <w:rPr>
-          <w:lang w:val="en-US"/>
-        </w:rPr>
-      </w:pPr>
-      <w:r>
-        <w:rPr>
-          <w:lang w:val="en-US"/>
-        </w:rPr>
-        <w:t>The MS1 peaks that are isolated</w:t>
-      </w:r>
-    </w:p>
-    <w:p>
-      <w:pPr>
-        <w:rPr>
-          <w:b/>
-          <w:lang w:val="en-US"/>
-        </w:rPr>
-      </w:pPr>
-      <w:proofErr w:type="gramStart"/>
-      <w:r>
-        <w:rPr>
-          <w:b/>
-          <w:lang w:val="en-US"/>
-        </w:rPr>
-        <w:t>fragments</w:t>
-      </w:r>
-      <w:proofErr w:type="gramEnd"/>
-    </w:p>
-    <w:p>
-      <w:pPr>
-        <w:rPr>
-          <w:lang w:val="en-US"/>
-        </w:rPr>
-      </w:pPr>
-      <w:r>
-        <w:rPr>
-          <w:lang w:val="en-US"/>
-        </w:rPr>
-        <w:t>A dictionary of the m/z of all peaks. Keys have the format ‘y3 h1++’.</w:t>
-      </w:r>
-    </w:p>
-    <w:p>
-      <w:pPr>
-        <w:pStyle w:val="Heading2"/>
-        <w:rPr>
-          <w:lang w:val="en-US"/>
-        </w:rPr>
-      </w:pPr>
-      <w:r>
-        <w:rPr>
-          <w:lang w:val="en-US"/>
-        </w:rPr>
-        <w:t>Output:</w:t>
-      </w:r>
-    </w:p>
-    <w:p>
-      <w:pPr>
-        <w:rPr>
-          <w:lang w:val="en-US"/>
-        </w:rPr>
-      </w:pPr>
-      <w:r>
-        <w:rPr>
-          <w:lang w:val="en-US"/>
-        </w:rPr>
-        <w:t xml:space="preserve">Dictionary of </w:t>
+      <w:r>
+        <w:rPr>
+          <w:lang w:val="en-US"/>
+        </w:rPr>
+        <w:br/>
+      </w:r>
+      <w:r>
+        <w:rPr>
+          <w:lang w:val="en-US"/>
+        </w:rPr>
+        <w:t>{‘PEPTIDECK’: &lt;</w:t>
       </w:r>
       <w:proofErr w:type="spellStart"/>
       <w:r>
         <w:rPr>
           <w:lang w:val="en-US"/>
         </w:rPr>
-        <w:t>compensationObjects</w:t>
+        <w:t>peptideObject</w:t>
       </w:r>
       <w:proofErr w:type="spellEnd"/>
-    </w:p>
-    <w:p>
-      <w:pPr>
-        <w:rPr>
-          <w:lang w:val="en-US"/>
-        </w:rPr>
-      </w:pPr>
-      <w:r>
-        <w:rPr>
-          <w:lang w:val="en-US"/>
-        </w:rPr>
-        <w:t>{</w:t>
-      </w:r>
-      <w:proofErr w:type="gramStart"/>
-      <w:r>
-        <w:rPr>
-          <w:lang w:val="en-US"/>
-        </w:rPr>
-        <w:t>‘PEPTIDECK’:</w:t>
-      </w:r>
-      <w:proofErr w:type="gramEnd"/>
-      <w:r>
-        <w:rPr>
-          <w:lang w:val="en-US"/>
-        </w:rPr>
-        <w:t xml:space="preserve"> &lt;</w:t>
+      <w:r>
+        <w:rPr>
+          <w:lang w:val="en-US"/>
+        </w:rPr>
+        <w:t>&gt;, ….}</w:t>
+      </w:r>
+    </w:p>
+    <w:p>
+      <w:pPr>
+        <w:pStyle w:val="ListParagraph"/>
+        <w:numPr>
+          <w:ilvl w:val="0"/>
+          <w:numId w:val="2"/>
+        </w:numPr>
+        <w:rPr>
+          <w:lang w:val="en-US"/>
+        </w:rPr>
+      </w:pPr>
+      <w:r>
+        <w:rPr>
+          <w:lang w:val="en-US"/>
+        </w:rPr>
+        <w:t>settings</w:t>
+      </w:r>
+    </w:p>
+    <w:p>
+      <w:pPr>
+        <w:rPr>
+          <w:lang w:val="en-US"/>
+        </w:rPr>
+      </w:pPr>
+    </w:p>
+    <w:p>
+      <w:pPr>
+        <w:pStyle w:val="Heading3"/>
+        <w:rPr>
+          <w:lang w:val="en-US"/>
+        </w:rPr>
+      </w:pPr>
+      <w:r>
+        <w:rPr>
+          <w:lang w:val="en-US"/>
+        </w:rPr>
+        <w:t>(Relevant) Attributes</w:t>
+      </w:r>
+      <w:r>
+        <w:rPr>
+          <w:lang w:val="en-US"/>
+        </w:rPr>
+        <w:t xml:space="preserve"> of </w:t>
       </w:r>
       <w:proofErr w:type="spellStart"/>
       <w:r>
         <w:rPr>
           <w:lang w:val="en-US"/>
         </w:rPr>
-        <w:t>compensation</w:t>
-      </w:r>
-      <w:r>
-        <w:rPr>
-          <w:lang w:val="en-US"/>
-        </w:rPr>
-        <w:t>Object</w:t>
+        <w:t>peptideObject</w:t>
       </w:r>
       <w:proofErr w:type="spellEnd"/>
       <w:r>
         <w:rPr>
           <w:lang w:val="en-US"/>
         </w:rPr>
-        <w:t>&gt;, ….}</w:t>
-      </w:r>
-    </w:p>
-    <w:p>
-      <w:pPr>
-        <w:pStyle w:val="Heading3"/>
-        <w:rPr>
-          <w:lang w:val="en-US"/>
-        </w:rPr>
-      </w:pPr>
-      <w:r>
-        <w:rPr>
-          <w:lang w:val="en-US"/>
-        </w:rPr>
-        <w:t>Attributes:</w:t>
+        <w:t>:</w:t>
       </w:r>
     </w:p>
     <w:p>
@@ -471,29 +283,374 @@
         <w:rPr>
           <w:lang w:val="en-US"/>
         </w:rPr>
-        <w:t xml:space="preserve">A </w:t>
-      </w:r>
-      <w:r>
-        <w:rPr>
-          <w:lang w:val="en-US"/>
-        </w:rPr>
-        <w:t xml:space="preserve">list of peaks in the </w:t>
-      </w:r>
-      <w:r>
-        <w:rPr>
-          <w:lang w:val="en-US"/>
-        </w:rPr>
-        <w:t>format ‘y3 h1++’.</w:t>
-      </w:r>
-    </w:p>
-    <w:p>
-      <w:pPr>
+        <w:t>A dictionary of the m/z of all peaks. Keys have the format ‘y3 h1++’.</w:t>
+      </w:r>
+    </w:p>
+    <w:p>
+      <w:pPr>
+        <w:pStyle w:val="Heading2"/>
+        <w:rPr>
+          <w:lang w:val="en-US"/>
+        </w:rPr>
+      </w:pPr>
+      <w:r>
+        <w:rPr>
+          <w:lang w:val="en-US"/>
+        </w:rPr>
+        <w:t>Output:</w:t>
+      </w:r>
+    </w:p>
+    <w:p>
+      <w:pPr>
+        <w:rPr>
+          <w:lang w:val="en-US"/>
+        </w:rPr>
+      </w:pPr>
+      <w:r>
+        <w:rPr>
+          <w:lang w:val="en-US"/>
+        </w:rPr>
+        <w:t xml:space="preserve">Dictionary of </w:t>
+      </w:r>
+      <w:proofErr w:type="spellStart"/>
+      <w:r>
+        <w:rPr>
+          <w:lang w:val="en-US"/>
+        </w:rPr>
+        <w:t>compensationObjects</w:t>
+      </w:r>
+      <w:proofErr w:type="spellEnd"/>
+    </w:p>
+    <w:p>
+      <w:pPr>
+        <w:rPr>
+          <w:lang w:val="en-US"/>
+        </w:rPr>
+      </w:pPr>
+      <w:r>
+        <w:rPr>
+          <w:lang w:val="en-US"/>
+        </w:rPr>
+        <w:t>{</w:t>
+      </w:r>
+      <w:proofErr w:type="gramStart"/>
+      <w:r>
+        <w:rPr>
+          <w:lang w:val="en-US"/>
+        </w:rPr>
+        <w:t>‘PEPTIDECK’:</w:t>
+      </w:r>
+      <w:proofErr w:type="gramEnd"/>
+      <w:r>
+        <w:rPr>
+          <w:lang w:val="en-US"/>
+        </w:rPr>
+        <w:t xml:space="preserve"> &lt;</w:t>
+      </w:r>
+      <w:proofErr w:type="spellStart"/>
+      <w:r>
+        <w:rPr>
+          <w:lang w:val="en-US"/>
+        </w:rPr>
+        <w:t>compensationObject</w:t>
+      </w:r>
+      <w:proofErr w:type="spellEnd"/>
+      <w:r>
+        <w:rPr>
+          <w:lang w:val="en-US"/>
+        </w:rPr>
+        <w:t>&gt;, ….}</w:t>
+      </w:r>
+    </w:p>
+    <w:p>
+      <w:pPr>
+        <w:pStyle w:val="Heading3"/>
+        <w:rPr>
+          <w:lang w:val="en-US"/>
+        </w:rPr>
+      </w:pPr>
+      <w:r>
+        <w:rPr>
+          <w:lang w:val="en-US"/>
+        </w:rPr>
+        <w:t>Attributes</w:t>
+      </w:r>
+      <w:r>
+        <w:rPr>
+          <w:lang w:val="en-US"/>
+        </w:rPr>
+        <w:t xml:space="preserve"> of the </w:t>
+      </w:r>
+      <w:proofErr w:type="spellStart"/>
+      <w:r>
+        <w:rPr>
+          <w:lang w:val="en-US"/>
+        </w:rPr>
+        <w:t>compensationObject</w:t>
+      </w:r>
+      <w:proofErr w:type="spellEnd"/>
+      <w:r>
+        <w:rPr>
+          <w:lang w:val="en-US"/>
+        </w:rPr>
+        <w:t>:</w:t>
+      </w:r>
+    </w:p>
+    <w:p>
+      <w:pPr>
+        <w:rPr>
+          <w:b/>
+          <w:lang w:val="en-US"/>
+        </w:rPr>
+      </w:pPr>
+      <w:proofErr w:type="gramStart"/>
+      <w:r>
+        <w:rPr>
+          <w:b/>
+          <w:lang w:val="en-US"/>
+        </w:rPr>
+        <w:t>sequence</w:t>
+      </w:r>
+      <w:proofErr w:type="gramEnd"/>
+    </w:p>
+    <w:p>
+      <w:pPr>
+        <w:rPr>
+          <w:lang w:val="en-US"/>
+        </w:rPr>
+      </w:pPr>
+      <w:r>
+        <w:rPr>
+          <w:lang w:val="en-US"/>
+        </w:rPr>
+        <w:t>The full peptide sequence</w:t>
+      </w:r>
+    </w:p>
+    <w:p>
+      <w:pPr>
+        <w:rPr>
+          <w:b/>
+          <w:lang w:val="en-US"/>
+        </w:rPr>
+      </w:pPr>
+      <w:proofErr w:type="gramStart"/>
+      <w:r>
+        <w:rPr>
+          <w:b/>
+          <w:lang w:val="en-US"/>
+        </w:rPr>
+        <w:t>c</w:t>
+      </w:r>
+      <w:r>
+        <w:rPr>
+          <w:b/>
+          <w:lang w:val="en-US"/>
+        </w:rPr>
+        <w:t>harge</w:t>
+      </w:r>
+      <w:proofErr w:type="gramEnd"/>
+    </w:p>
+    <w:p>
+      <w:pPr>
+        <w:rPr>
+          <w:lang w:val="en-US"/>
+        </w:rPr>
+      </w:pPr>
+      <w:r>
+        <w:rPr>
+          <w:lang w:val="en-US"/>
+        </w:rPr>
+        <w:t>The charge of the precursor</w:t>
+      </w:r>
+    </w:p>
+    <w:p>
+      <w:pPr>
+        <w:rPr>
+          <w:b/>
+          <w:lang w:val="en-US"/>
+        </w:rPr>
+      </w:pPr>
+      <w:proofErr w:type="spellStart"/>
+      <w:proofErr w:type="gramStart"/>
+      <w:r>
+        <w:rPr>
+          <w:b/>
+          <w:lang w:val="en-US"/>
+        </w:rPr>
+        <w:t>includedPeaks</w:t>
+      </w:r>
+      <w:proofErr w:type="spellEnd"/>
+      <w:proofErr w:type="gramEnd"/>
+    </w:p>
+    <w:p>
+      <w:pPr>
+        <w:rPr>
+          <w:lang w:val="en-US"/>
+        </w:rPr>
+      </w:pPr>
+      <w:r>
+        <w:rPr>
+          <w:lang w:val="en-US"/>
+        </w:rPr>
+        <w:t>The MS1 peaks that are isolated</w:t>
+      </w:r>
+    </w:p>
+    <w:p>
+      <w:pPr>
+        <w:rPr>
+          <w:b/>
+          <w:lang w:val="en-US"/>
+        </w:rPr>
+      </w:pPr>
+      <w:proofErr w:type="gramStart"/>
+      <w:r>
+        <w:rPr>
+          <w:b/>
+          <w:lang w:val="en-US"/>
+        </w:rPr>
+        <w:t>fragments</w:t>
+      </w:r>
+      <w:proofErr w:type="gramEnd"/>
+    </w:p>
+    <w:p>
+      <w:pPr>
+        <w:rPr>
+          <w:lang w:val="en-US"/>
+        </w:rPr>
+      </w:pPr>
+      <w:r>
+        <w:rPr>
+          <w:lang w:val="en-US"/>
+        </w:rPr>
+        <w:t>A list of peaks in the format ‘y3 h1++’.</w:t>
+      </w:r>
+    </w:p>
+    <w:p>
+      <w:pPr>
+        <w:rPr>
+          <w:b/>
+          <w:lang w:val="en-US"/>
+        </w:rPr>
+      </w:pPr>
+      <w:proofErr w:type="spellStart"/>
+      <w:proofErr w:type="gramStart"/>
+      <w:r>
+        <w:rPr>
+          <w:b/>
+          <w:lang w:val="en-US"/>
+        </w:rPr>
+        <w:t>compensationConstants</w:t>
+      </w:r>
+      <w:proofErr w:type="spellEnd"/>
+      <w:proofErr w:type="gramEnd"/>
+    </w:p>
+    <w:p>
+      <w:pPr>
+        <w:rPr>
+          <w:lang w:val="en-US"/>
+        </w:rPr>
+      </w:pPr>
+      <w:r>
+        <w:rPr>
+          <w:lang w:val="en-US"/>
+        </w:rPr>
+        <w:t>A dictionary of what to multiply each peak intensity with in order to compensate for redistribution.</w:t>
+      </w:r>
+    </w:p>
+    <w:p>
+      <w:pPr>
+        <w:rPr>
+          <w:b/>
+          <w:lang w:val="en-US"/>
+        </w:rPr>
+      </w:pPr>
+      <w:proofErr w:type="spellStart"/>
+      <w:proofErr w:type="gramStart"/>
+      <w:r>
+        <w:rPr>
+          <w:b/>
+          <w:lang w:val="en-US"/>
+        </w:rPr>
+        <w:t>overlappingPeaks</w:t>
+      </w:r>
+      <w:proofErr w:type="spellEnd"/>
+      <w:proofErr w:type="gramEnd"/>
+    </w:p>
+    <w:p>
+      <w:pPr>
+        <w:rPr>
+          <w:lang w:val="en-US"/>
+        </w:rPr>
+      </w:pPr>
+      <w:r>
+        <w:rPr>
+          <w:lang w:val="en-US"/>
+        </w:rPr>
+        <w:t>Dictionary of which peaks overlap with which:</w:t>
+      </w:r>
+    </w:p>
+    <w:p>
+      <w:pPr>
+        <w:rPr>
+          <w:lang w:val="en-US"/>
+        </w:rPr>
+      </w:pPr>
+      <w:r>
+        <w:rPr>
+          <w:lang w:val="en-US"/>
+        </w:rPr>
+        <w:lastRenderedPageBreak/>
+        <w:t>{'y10 l2+': 'y10 h0+', 'y4 l1++': None, 'y2 h0+': 'y2 l2+</w:t>
+      </w:r>
+      <w:proofErr w:type="gramStart"/>
+      <w:r>
+        <w:rPr>
+          <w:lang w:val="en-US"/>
+        </w:rPr>
+        <w:t>',</w:t>
+      </w:r>
+      <w:r>
+        <w:rPr>
+          <w:lang w:val="en-US"/>
+        </w:rPr>
+        <w:t xml:space="preserve"> …}</w:t>
+      </w:r>
+      <w:proofErr w:type="gramEnd"/>
+    </w:p>
+    <w:p>
+      <w:pPr>
+        <w:pStyle w:val="Heading2"/>
+        <w:rPr>
+          <w:lang w:val="en-US"/>
+        </w:rPr>
+      </w:pPr>
+      <w:r>
+        <w:rPr>
+          <w:lang w:val="en-US"/>
+        </w:rPr>
+        <w:t>Workflow</w:t>
+      </w:r>
+    </w:p>
+    <w:p>
+      <w:pPr>
+        <w:pStyle w:val="ListParagraph"/>
+        <w:numPr>
+          <w:ilvl w:val="0"/>
+          <w:numId w:val="1"/>
+        </w:numPr>
         <w:rPr>
           <w:lang w:val="en-US"/>
         </w:rPr>
       </w:pPr>
       <w:bookmarkStart w:id="0" w:name="_GoBack"/>
       <w:bookmarkEnd w:id="0"/>
+    </w:p>
+    <w:p>
+      <w:pPr>
+        <w:rPr>
+          <w:lang w:val="en-US"/>
+        </w:rPr>
+      </w:pPr>
     </w:p>
     <w:p>
       <w:pPr>
@@ -518,6 +675,189 @@
     </w:sectPr>
   </w:body>
 </w:document>
+</file>
+
+<file path=word/numbering.xml><?xml version="1.0" encoding="utf-8"?>
+<w:numbering xmlns:wpc="http://schemas.microsoft.com/office/word/2010/wordprocessingCanvas" xmlns:mc="http://schemas.openxmlformats.org/markup-compatibility/2006" xmlns:o="urn:schemas-microsoft-com:office:office" xmlns:r="http://schemas.openxmlformats.org/officeDocument/2006/relationships" xmlns:m="http://schemas.openxmlformats.org/officeDocument/2006/math" xmlns:v="urn:schemas-microsoft-com:vml" xmlns:wp14="http://schemas.microsoft.com/office/word/2010/wordprocessingDrawing" xmlns:wp="http://schemas.openxmlformats.org/drawingml/2006/wordprocessingDrawing" xmlns:w10="urn:schemas-microsoft-com:office:word" xmlns:w="http://schemas.openxmlformats.org/wordprocessingml/2006/main" xmlns:w14="http://schemas.microsoft.com/office/word/2010/wordml" xmlns:w15="http://schemas.microsoft.com/office/word/2012/wordml" xmlns:wpg="http://schemas.microsoft.com/office/word/2010/wordprocessingGroup" xmlns:wpi="http://schemas.microsoft.com/office/word/2010/wordprocessingInk" xmlns:wne="http://schemas.microsoft.com/office/word/2006/wordml" xmlns:wps="http://schemas.microsoft.com/office/word/2010/wordprocessingShape" mc:Ignorable="w14 w15 wp14">
+  <w:abstractNum w:abstractNumId="0" w15:restartNumberingAfterBreak="0">
+    <w:nsid w:val="07060F92"/>
+    <w:multiLevelType w:val="hybridMultilevel"/>
+    <w:tmpl w:val="261C846C"/>
+    <w:lvl w:ilvl="0" w:tplc="041D000F">
+      <w:start w:val="1"/>
+      <w:numFmt w:val="decimal"/>
+      <w:lvlText w:val="%1."/>
+      <w:lvlJc w:val="left"/>
+      <w:pPr>
+        <w:ind w:left="720" w:hanging="360"/>
+      </w:pPr>
+    </w:lvl>
+    <w:lvl w:ilvl="1" w:tplc="041D0019" w:tentative="1">
+      <w:start w:val="1"/>
+      <w:numFmt w:val="lowerLetter"/>
+      <w:lvlText w:val="%2."/>
+      <w:lvlJc w:val="left"/>
+      <w:pPr>
+        <w:ind w:left="1440" w:hanging="360"/>
+      </w:pPr>
+    </w:lvl>
+    <w:lvl w:ilvl="2" w:tplc="041D001B" w:tentative="1">
+      <w:start w:val="1"/>
+      <w:numFmt w:val="lowerRoman"/>
+      <w:lvlText w:val="%3."/>
+      <w:lvlJc w:val="right"/>
+      <w:pPr>
+        <w:ind w:left="2160" w:hanging="180"/>
+      </w:pPr>
+    </w:lvl>
+    <w:lvl w:ilvl="3" w:tplc="041D000F" w:tentative="1">
+      <w:start w:val="1"/>
+      <w:numFmt w:val="decimal"/>
+      <w:lvlText w:val="%4."/>
+      <w:lvlJc w:val="left"/>
+      <w:pPr>
+        <w:ind w:left="2880" w:hanging="360"/>
+      </w:pPr>
+    </w:lvl>
+    <w:lvl w:ilvl="4" w:tplc="041D0019" w:tentative="1">
+      <w:start w:val="1"/>
+      <w:numFmt w:val="lowerLetter"/>
+      <w:lvlText w:val="%5."/>
+      <w:lvlJc w:val="left"/>
+      <w:pPr>
+        <w:ind w:left="3600" w:hanging="360"/>
+      </w:pPr>
+    </w:lvl>
+    <w:lvl w:ilvl="5" w:tplc="041D001B" w:tentative="1">
+      <w:start w:val="1"/>
+      <w:numFmt w:val="lowerRoman"/>
+      <w:lvlText w:val="%6."/>
+      <w:lvlJc w:val="right"/>
+      <w:pPr>
+        <w:ind w:left="4320" w:hanging="180"/>
+      </w:pPr>
+    </w:lvl>
+    <w:lvl w:ilvl="6" w:tplc="041D000F" w:tentative="1">
+      <w:start w:val="1"/>
+      <w:numFmt w:val="decimal"/>
+      <w:lvlText w:val="%7."/>
+      <w:lvlJc w:val="left"/>
+      <w:pPr>
+        <w:ind w:left="5040" w:hanging="360"/>
+      </w:pPr>
+    </w:lvl>
+    <w:lvl w:ilvl="7" w:tplc="041D0019" w:tentative="1">
+      <w:start w:val="1"/>
+      <w:numFmt w:val="lowerLetter"/>
+      <w:lvlText w:val="%8."/>
+      <w:lvlJc w:val="left"/>
+      <w:pPr>
+        <w:ind w:left="5760" w:hanging="360"/>
+      </w:pPr>
+    </w:lvl>
+    <w:lvl w:ilvl="8" w:tplc="041D001B" w:tentative="1">
+      <w:start w:val="1"/>
+      <w:numFmt w:val="lowerRoman"/>
+      <w:lvlText w:val="%9."/>
+      <w:lvlJc w:val="right"/>
+      <w:pPr>
+        <w:ind w:left="6480" w:hanging="180"/>
+      </w:pPr>
+    </w:lvl>
+  </w:abstractNum>
+  <w:abstractNum w:abstractNumId="1" w15:restartNumberingAfterBreak="0">
+    <w:nsid w:val="11232CA6"/>
+    <w:multiLevelType w:val="hybridMultilevel"/>
+    <w:tmpl w:val="1A769E02"/>
+    <w:lvl w:ilvl="0" w:tplc="041D000F">
+      <w:start w:val="1"/>
+      <w:numFmt w:val="decimal"/>
+      <w:lvlText w:val="%1."/>
+      <w:lvlJc w:val="left"/>
+      <w:pPr>
+        <w:ind w:left="720" w:hanging="360"/>
+      </w:pPr>
+    </w:lvl>
+    <w:lvl w:ilvl="1" w:tplc="041D0019">
+      <w:start w:val="1"/>
+      <w:numFmt w:val="lowerLetter"/>
+      <w:lvlText w:val="%2."/>
+      <w:lvlJc w:val="left"/>
+      <w:pPr>
+        <w:ind w:left="1440" w:hanging="360"/>
+      </w:pPr>
+    </w:lvl>
+    <w:lvl w:ilvl="2" w:tplc="041D001B" w:tentative="1">
+      <w:start w:val="1"/>
+      <w:numFmt w:val="lowerRoman"/>
+      <w:lvlText w:val="%3."/>
+      <w:lvlJc w:val="right"/>
+      <w:pPr>
+        <w:ind w:left="2160" w:hanging="180"/>
+      </w:pPr>
+    </w:lvl>
+    <w:lvl w:ilvl="3" w:tplc="041D000F" w:tentative="1">
+      <w:start w:val="1"/>
+      <w:numFmt w:val="decimal"/>
+      <w:lvlText w:val="%4."/>
+      <w:lvlJc w:val="left"/>
+      <w:pPr>
+        <w:ind w:left="2880" w:hanging="360"/>
+      </w:pPr>
+    </w:lvl>
+    <w:lvl w:ilvl="4" w:tplc="041D0019" w:tentative="1">
+      <w:start w:val="1"/>
+      <w:numFmt w:val="lowerLetter"/>
+      <w:lvlText w:val="%5."/>
+      <w:lvlJc w:val="left"/>
+      <w:pPr>
+        <w:ind w:left="3600" w:hanging="360"/>
+      </w:pPr>
+    </w:lvl>
+    <w:lvl w:ilvl="5" w:tplc="041D001B" w:tentative="1">
+      <w:start w:val="1"/>
+      <w:numFmt w:val="lowerRoman"/>
+      <w:lvlText w:val="%6."/>
+      <w:lvlJc w:val="right"/>
+      <w:pPr>
+        <w:ind w:left="4320" w:hanging="180"/>
+      </w:pPr>
+    </w:lvl>
+    <w:lvl w:ilvl="6" w:tplc="041D000F" w:tentative="1">
+      <w:start w:val="1"/>
+      <w:numFmt w:val="decimal"/>
+      <w:lvlText w:val="%7."/>
+      <w:lvlJc w:val="left"/>
+      <w:pPr>
+        <w:ind w:left="5040" w:hanging="360"/>
+      </w:pPr>
+    </w:lvl>
+    <w:lvl w:ilvl="7" w:tplc="041D0019" w:tentative="1">
+      <w:start w:val="1"/>
+      <w:numFmt w:val="lowerLetter"/>
+      <w:lvlText w:val="%8."/>
+      <w:lvlJc w:val="left"/>
+      <w:pPr>
+        <w:ind w:left="5760" w:hanging="360"/>
+      </w:pPr>
+    </w:lvl>
+    <w:lvl w:ilvl="8" w:tplc="041D001B" w:tentative="1">
+      <w:start w:val="1"/>
+      <w:numFmt w:val="lowerRoman"/>
+      <w:lvlText w:val="%9."/>
+      <w:lvlJc w:val="right"/>
+      <w:pPr>
+        <w:ind w:left="6480" w:hanging="180"/>
+      </w:pPr>
+    </w:lvl>
+  </w:abstractNum>
+  <w:num w:numId="1">
+    <w:abstractNumId w:val="0"/>
+  </w:num>
+  <w:num w:numId="2">
+    <w:abstractNumId w:val="1"/>
+  </w:num>
+</w:numbering>
 </file>
 
 <file path=word/styles.xml><?xml version="1.0" encoding="utf-8"?>
@@ -1079,6 +1419,17 @@
       <w:szCs w:val="24"/>
     </w:rPr>
   </w:style>
+  <w:style w:type="paragraph" w:styleId="ListParagraph">
+    <w:name w:val="List Paragraph"/>
+    <w:basedOn w:val="Normal"/>
+    <w:uiPriority w:val="34"/>
+    <w:qFormat/>
+    <w:rsid w:val="00C624FC"/>
+    <w:pPr>
+      <w:ind w:left="720"/>
+      <w:contextualSpacing/>
+    </w:pPr>
+  </w:style>
 </w:styles>
 </file>
 

</xml_diff>